<commit_message>
Adding a new file
</commit_message>
<xml_diff>
--- a/FileToAdd.docx
+++ b/FileToAdd.docx
@@ -28,8 +28,21 @@
     </w:p>
     <w:p>
       <w:r>
-        <w:t xml:space="preserve">  Give your repository a name. Eg: Git_Basics</w:t>
-      </w:r>
+        <w:t xml:space="preserve">  Give your repository a name. </w:t>
+      </w:r>
+      <w:proofErr w:type="spellStart"/>
+      <w:r>
+        <w:t>Eg</w:t>
+      </w:r>
+      <w:proofErr w:type="spellEnd"/>
+      <w:r>
+        <w:t xml:space="preserve">: </w:t>
+      </w:r>
+      <w:proofErr w:type="spellStart"/>
+      <w:r>
+        <w:t>Git_Basics</w:t>
+      </w:r>
+      <w:proofErr w:type="spellEnd"/>
     </w:p>
     <w:p>
       <w:r>
@@ -82,8 +95,21 @@
     </w:p>
     <w:p>
       <w:r>
-        <w:t xml:space="preserve">    $ mkdir Git_Basics</w:t>
-      </w:r>
+        <w:t xml:space="preserve">    $ </w:t>
+      </w:r>
+      <w:proofErr w:type="gramStart"/>
+      <w:r>
+        <w:t>mkdir</w:t>
+      </w:r>
+      <w:proofErr w:type="gramEnd"/>
+      <w:r>
+        <w:t xml:space="preserve"> </w:t>
+      </w:r>
+      <w:proofErr w:type="spellStart"/>
+      <w:r>
+        <w:t>Git_Basics</w:t>
+      </w:r>
+      <w:proofErr w:type="spellEnd"/>
     </w:p>
     <w:p/>
     <w:p>
@@ -93,7 +119,23 @@
     </w:p>
     <w:p>
       <w:r>
-        <w:t xml:space="preserve">    $ cd Git_Basics/</w:t>
+        <w:t xml:space="preserve">    $ </w:t>
+      </w:r>
+      <w:proofErr w:type="gramStart"/>
+      <w:r>
+        <w:t>cd</w:t>
+      </w:r>
+      <w:proofErr w:type="gramEnd"/>
+      <w:r>
+        <w:t xml:space="preserve"> </w:t>
+      </w:r>
+      <w:proofErr w:type="spellStart"/>
+      <w:r>
+        <w:t>Git_Basics</w:t>
+      </w:r>
+      <w:proofErr w:type="spellEnd"/>
+      <w:r>
+        <w:t>/</w:t>
       </w:r>
     </w:p>
     <w:p>
@@ -114,13 +156,33 @@
     </w:p>
     <w:p>
       <w:r>
-        <w:t xml:space="preserve">    RUHI-PC@RUHI /f/fall14/extra/Git_Basics</w:t>
-      </w:r>
-    </w:p>
-    <w:p>
-      <w:r>
-        <w:t xml:space="preserve">    $ git init</w:t>
-      </w:r>
+        <w:t xml:space="preserve">    RUHI-PC@RUHI /f/fall14/extra/</w:t>
+      </w:r>
+      <w:proofErr w:type="spellStart"/>
+      <w:r>
+        <w:t>Git_Basics</w:t>
+      </w:r>
+      <w:proofErr w:type="spellEnd"/>
+    </w:p>
+    <w:p>
+      <w:r>
+        <w:t xml:space="preserve">    $ </w:t>
+      </w:r>
+      <w:proofErr w:type="spellStart"/>
+      <w:proofErr w:type="gramStart"/>
+      <w:r>
+        <w:t>git</w:t>
+      </w:r>
+      <w:proofErr w:type="spellEnd"/>
+      <w:proofErr w:type="gramEnd"/>
+      <w:r>
+        <w:t xml:space="preserve"> </w:t>
+      </w:r>
+      <w:proofErr w:type="spellStart"/>
+      <w:r>
+        <w:t>init</w:t>
+      </w:r>
+      <w:proofErr w:type="spellEnd"/>
     </w:p>
     <w:p>
       <w:r>
@@ -153,18 +215,61 @@
         <w:rPr>
           <w:sz w:val="24"/>
         </w:rPr>
-        <w:t xml:space="preserve"> {Notice because of git init now (master) gets appended indicating you are on branch master in this repository}</w:t>
-      </w:r>
-    </w:p>
-    <w:p>
-      <w:r>
-        <w:t xml:space="preserve">    RUHI-PC@RUHI /f/fall14/extra/Git_Basics (master)</w:t>
-      </w:r>
-    </w:p>
-    <w:p>
-      <w:r>
-        <w:t xml:space="preserve">    $ ls</w:t>
-      </w:r>
+        <w:t xml:space="preserve"> {Notice because of </w:t>
+      </w:r>
+      <w:proofErr w:type="spellStart"/>
+      <w:r>
+        <w:rPr>
+          <w:sz w:val="24"/>
+        </w:rPr>
+        <w:t>git</w:t>
+      </w:r>
+      <w:proofErr w:type="spellEnd"/>
+      <w:r>
+        <w:rPr>
+          <w:sz w:val="24"/>
+        </w:rPr>
+        <w:t xml:space="preserve"> </w:t>
+      </w:r>
+      <w:proofErr w:type="spellStart"/>
+      <w:r>
+        <w:rPr>
+          <w:sz w:val="24"/>
+        </w:rPr>
+        <w:t>init</w:t>
+      </w:r>
+      <w:proofErr w:type="spellEnd"/>
+      <w:r>
+        <w:rPr>
+          <w:sz w:val="24"/>
+        </w:rPr>
+        <w:t xml:space="preserve"> now (master) gets appended indicating you are on branch master in this repository}</w:t>
+      </w:r>
+    </w:p>
+    <w:p>
+      <w:r>
+        <w:t xml:space="preserve">    RUHI-PC@RUHI /f/fall14/extra/</w:t>
+      </w:r>
+      <w:proofErr w:type="spellStart"/>
+      <w:r>
+        <w:t>Git_Basics</w:t>
+      </w:r>
+      <w:proofErr w:type="spellEnd"/>
+      <w:r>
+        <w:t xml:space="preserve"> (master)</w:t>
+      </w:r>
+    </w:p>
+    <w:p>
+      <w:r>
+        <w:t xml:space="preserve">    $ </w:t>
+      </w:r>
+      <w:proofErr w:type="spellStart"/>
+      <w:proofErr w:type="gramStart"/>
+      <w:r>
+        <w:t>ls</w:t>
+      </w:r>
+      <w:proofErr w:type="spellEnd"/>
+      <w:proofErr w:type="gramEnd"/>
     </w:p>
     <w:p>
       <w:r>
@@ -175,12 +280,30 @@
     <w:p/>
     <w:p>
       <w:r>
-        <w:t>RUHI-PC@RUHI /f/fall14/extra/Git_Basics (master)</w:t>
-      </w:r>
-    </w:p>
-    <w:p>
-      <w:r>
-        <w:t xml:space="preserve">    $ git add File1.docx</w:t>
+        <w:t>RUHI-PC@RUHI /f/fall14/extra/</w:t>
+      </w:r>
+      <w:proofErr w:type="spellStart"/>
+      <w:r>
+        <w:t>Git_Basics</w:t>
+      </w:r>
+      <w:proofErr w:type="spellEnd"/>
+      <w:r>
+        <w:t xml:space="preserve"> (master)</w:t>
+      </w:r>
+    </w:p>
+    <w:p>
+      <w:r>
+        <w:t xml:space="preserve">    $ </w:t>
+      </w:r>
+      <w:proofErr w:type="spellStart"/>
+      <w:proofErr w:type="gramStart"/>
+      <w:r>
+        <w:t>git</w:t>
+      </w:r>
+      <w:proofErr w:type="spellEnd"/>
+      <w:proofErr w:type="gramEnd"/>
+      <w:r>
+        <w:t xml:space="preserve"> add File1.docx</w:t>
       </w:r>
     </w:p>
     <w:p>
@@ -191,32 +314,88 @@
         <w:rPr>
           <w:sz w:val="24"/>
         </w:rPr>
-        <w:t>Commit this file {-m ’ Your custom message’}</w:t>
-      </w:r>
-    </w:p>
-    <w:p>
-      <w:r>
-        <w:t xml:space="preserve">    RUHI-PC@RUHI /f/fall14/extra/Git_Basics (master)    </w:t>
-      </w:r>
-    </w:p>
-    <w:p>
-      <w:r>
-        <w:t xml:space="preserve">    $ git commit -m 'Basic Steps'</w:t>
-      </w:r>
-    </w:p>
-    <w:p>
-      <w:r>
-        <w:t xml:space="preserve">    [master (root-commit) 8d8fd0d] Basic Steps</w:t>
-      </w:r>
-    </w:p>
-    <w:p>
-      <w:r>
-        <w:t xml:space="preserve">     1 file changed, 0 insertions(+), 0 deletions(-)</w:t>
-      </w:r>
-    </w:p>
-    <w:p>
-      <w:r>
-        <w:t xml:space="preserve">     create mode 100644 File1.docx</w:t>
+        <w:t>Commit this file {-</w:t>
+      </w:r>
+      <w:proofErr w:type="gramStart"/>
+      <w:r>
+        <w:rPr>
+          <w:sz w:val="24"/>
+        </w:rPr>
+        <w:t>m ’</w:t>
+      </w:r>
+      <w:proofErr w:type="gramEnd"/>
+      <w:r>
+        <w:rPr>
+          <w:sz w:val="24"/>
+        </w:rPr>
+        <w:t xml:space="preserve"> Your custom message’}</w:t>
+      </w:r>
+    </w:p>
+    <w:p>
+      <w:r>
+        <w:t xml:space="preserve">    RUHI-PC@RUHI /f/fall14/extra/</w:t>
+      </w:r>
+      <w:proofErr w:type="spellStart"/>
+      <w:r>
+        <w:t>Git_Basics</w:t>
+      </w:r>
+      <w:proofErr w:type="spellEnd"/>
+      <w:r>
+        <w:t xml:space="preserve"> (master)    </w:t>
+      </w:r>
+    </w:p>
+    <w:p>
+      <w:r>
+        <w:t xml:space="preserve">    $ </w:t>
+      </w:r>
+      <w:proofErr w:type="spellStart"/>
+      <w:proofErr w:type="gramStart"/>
+      <w:r>
+        <w:t>git</w:t>
+      </w:r>
+      <w:proofErr w:type="spellEnd"/>
+      <w:proofErr w:type="gramEnd"/>
+      <w:r>
+        <w:t xml:space="preserve"> commit -m 'Basic Steps'</w:t>
+      </w:r>
+    </w:p>
+    <w:p>
+      <w:r>
+        <w:t xml:space="preserve">    [</w:t>
+      </w:r>
+      <w:proofErr w:type="gramStart"/>
+      <w:r>
+        <w:t>master</w:t>
+      </w:r>
+      <w:proofErr w:type="gramEnd"/>
+      <w:r>
+        <w:t xml:space="preserve"> (root-commit) 8d8fd0d] Basic Steps</w:t>
+      </w:r>
+    </w:p>
+    <w:p>
+      <w:r>
+        <w:t xml:space="preserve">     1 file changed, 0 </w:t>
+      </w:r>
+      <w:proofErr w:type="gramStart"/>
+      <w:r>
+        <w:t>insertions(</w:t>
+      </w:r>
+      <w:proofErr w:type="gramEnd"/>
+      <w:r>
+        <w:t>+), 0 deletions(-)</w:t>
+      </w:r>
+    </w:p>
+    <w:p>
+      <w:r>
+        <w:t xml:space="preserve">     </w:t>
+      </w:r>
+      <w:proofErr w:type="gramStart"/>
+      <w:r>
+        <w:t>create</w:t>
+      </w:r>
+      <w:proofErr w:type="gramEnd"/>
+      <w:r>
+        <w:t xml:space="preserve"> mode 100644 File1.docx</w:t>
       </w:r>
     </w:p>
     <w:p>
@@ -250,17 +429,49 @@
         <w:rPr>
           <w:sz w:val="24"/>
         </w:rPr>
-        <w:t>You need to replace "ruhigit" with your GitHub username</w:t>
-      </w:r>
-    </w:p>
-    <w:p>
-      <w:r>
-        <w:t xml:space="preserve">    RUHI-PC@RUHI /f/fall14/extra/Git_Basics (master)</w:t>
-      </w:r>
-    </w:p>
-    <w:p>
-      <w:r>
-        <w:t xml:space="preserve">    $ git remote add origin https://github.com/ruhigit/Git_Basics.git</w:t>
+        <w:t>You need to replace "</w:t>
+      </w:r>
+      <w:proofErr w:type="spellStart"/>
+      <w:r>
+        <w:rPr>
+          <w:sz w:val="24"/>
+        </w:rPr>
+        <w:t>ruhigit</w:t>
+      </w:r>
+      <w:proofErr w:type="spellEnd"/>
+      <w:r>
+        <w:rPr>
+          <w:sz w:val="24"/>
+        </w:rPr>
+        <w:t>" with your GitHub username</w:t>
+      </w:r>
+    </w:p>
+    <w:p>
+      <w:r>
+        <w:t xml:space="preserve">    RUHI-PC@RUHI /f/fall14/extra/</w:t>
+      </w:r>
+      <w:proofErr w:type="spellStart"/>
+      <w:r>
+        <w:t>Git_Basics</w:t>
+      </w:r>
+      <w:proofErr w:type="spellEnd"/>
+      <w:r>
+        <w:t xml:space="preserve"> (master)</w:t>
+      </w:r>
+    </w:p>
+    <w:p>
+      <w:r>
+        <w:t xml:space="preserve">    $ </w:t>
+      </w:r>
+      <w:proofErr w:type="spellStart"/>
+      <w:proofErr w:type="gramStart"/>
+      <w:r>
+        <w:t>git</w:t>
+      </w:r>
+      <w:proofErr w:type="spellEnd"/>
+      <w:proofErr w:type="gramEnd"/>
+      <w:r>
+        <w:t xml:space="preserve"> remote add origin https://github.com/ruhigit/Git_Basics.git</w:t>
       </w:r>
     </w:p>
     <w:p>
@@ -281,22 +492,61 @@
     </w:p>
     <w:p>
       <w:r>
-        <w:t xml:space="preserve">    RUHI-PC@RUHI /f/fall14/extra/Git_Basics (master)</w:t>
-      </w:r>
-    </w:p>
-    <w:p>
-      <w:r>
-        <w:t xml:space="preserve">    $ git push origin master</w:t>
-      </w:r>
-    </w:p>
-    <w:p>
-      <w:r>
-        <w:t xml:space="preserve">    Username for 'https://github.com': ruhigit</w:t>
-      </w:r>
-    </w:p>
-    <w:p>
-      <w:r>
-        <w:t xml:space="preserve">    Password for 'https://ruhigit@github.com':</w:t>
+        <w:t xml:space="preserve">    RUHI-PC@RUHI /f/fall14/extra/</w:t>
+      </w:r>
+      <w:proofErr w:type="spellStart"/>
+      <w:r>
+        <w:t>Git_Basics</w:t>
+      </w:r>
+      <w:proofErr w:type="spellEnd"/>
+      <w:r>
+        <w:t xml:space="preserve"> (master)</w:t>
+      </w:r>
+    </w:p>
+    <w:p>
+      <w:r>
+        <w:t xml:space="preserve">    $ </w:t>
+      </w:r>
+      <w:proofErr w:type="spellStart"/>
+      <w:proofErr w:type="gramStart"/>
+      <w:r>
+        <w:t>git</w:t>
+      </w:r>
+      <w:proofErr w:type="spellEnd"/>
+      <w:proofErr w:type="gramEnd"/>
+      <w:r>
+        <w:t xml:space="preserve"> push origin master</w:t>
+      </w:r>
+    </w:p>
+    <w:p>
+      <w:r>
+        <w:t xml:space="preserve">    Username for 'https</w:t>
+      </w:r>
+      <w:proofErr w:type="gramStart"/>
+      <w:r>
+        <w:t>:/</w:t>
+      </w:r>
+      <w:proofErr w:type="gramEnd"/>
+      <w:r>
+        <w:t xml:space="preserve">/github.com': </w:t>
+      </w:r>
+      <w:proofErr w:type="spellStart"/>
+      <w:r>
+        <w:t>ruhigit</w:t>
+      </w:r>
+      <w:proofErr w:type="spellEnd"/>
+    </w:p>
+    <w:p>
+      <w:r>
+        <w:t xml:space="preserve">    Password for 'https</w:t>
+      </w:r>
+      <w:proofErr w:type="gramStart"/>
+      <w:r>
+        <w:t>:/</w:t>
+      </w:r>
+      <w:proofErr w:type="gramEnd"/>
+      <w:r>
+        <w:t>/ruhigit@github.com':</w:t>
       </w:r>
     </w:p>
     <w:p>
@@ -306,43 +556,131 @@
     </w:p>
     <w:p>
       <w:r>
-        <w:t xml:space="preserve">     ! [rejected]        master -&gt; master (fetch first)</w:t>
-      </w:r>
-    </w:p>
-    <w:p>
-      <w:r>
-        <w:t xml:space="preserve">    error: failed to push some refs to 'https://github.com/ruhigit/Git_Basics.git'</w:t>
-      </w:r>
-    </w:p>
-    <w:p>
-      <w:r>
-        <w:t xml:space="preserve">    hint: Updates were rejected because the remote contains work that you do</w:t>
-      </w:r>
-    </w:p>
-    <w:p>
-      <w:r>
-        <w:t xml:space="preserve">    hint: not have locally. This is usually caused by another repository pushing</w:t>
-      </w:r>
-    </w:p>
-    <w:p>
-      <w:r>
-        <w:t xml:space="preserve">    hint: to the same ref. You may want to first integrate the remote changes</w:t>
-      </w:r>
-    </w:p>
-    <w:p>
-      <w:r>
-        <w:t xml:space="preserve">    hint: (e.g., 'git pull ...') before pushing again.</w:t>
-      </w:r>
-    </w:p>
-    <w:p>
-      <w:r>
-        <w:t xml:space="preserve">    hint: See the 'Note about fast-forwards' in 'git push --help' for details.</w:t>
+        <w:t xml:space="preserve">     ! [</w:t>
+      </w:r>
+      <w:proofErr w:type="gramStart"/>
+      <w:r>
+        <w:t>rejected</w:t>
+      </w:r>
+      <w:proofErr w:type="gramEnd"/>
+      <w:r>
+        <w:t>]        master -&gt; master (fetch first)</w:t>
       </w:r>
     </w:p>
     <w:p>
       <w:r>
         <w:t xml:space="preserve">    </w:t>
       </w:r>
+      <w:proofErr w:type="gramStart"/>
+      <w:r>
+        <w:t>error</w:t>
+      </w:r>
+      <w:proofErr w:type="gramEnd"/>
+      <w:r>
+        <w:t>: failed to push some refs to 'https://github.com/</w:t>
+      </w:r>
+      <w:proofErr w:type="spellStart"/>
+      <w:r>
+        <w:t>ruhigit</w:t>
+      </w:r>
+      <w:proofErr w:type="spellEnd"/>
+      <w:r>
+        <w:t>/</w:t>
+      </w:r>
+      <w:proofErr w:type="spellStart"/>
+      <w:r>
+        <w:t>Git_Basics.git</w:t>
+      </w:r>
+      <w:proofErr w:type="spellEnd"/>
+      <w:r>
+        <w:t>'</w:t>
+      </w:r>
+    </w:p>
+    <w:p>
+      <w:r>
+        <w:t xml:space="preserve">    </w:t>
+      </w:r>
+      <w:proofErr w:type="gramStart"/>
+      <w:r>
+        <w:t>hint</w:t>
+      </w:r>
+      <w:proofErr w:type="gramEnd"/>
+      <w:r>
+        <w:t>: Updates were rejected because the remote contains work that you do</w:t>
+      </w:r>
+    </w:p>
+    <w:p>
+      <w:r>
+        <w:t xml:space="preserve">    </w:t>
+      </w:r>
+      <w:proofErr w:type="gramStart"/>
+      <w:r>
+        <w:t>hint</w:t>
+      </w:r>
+      <w:proofErr w:type="gramEnd"/>
+      <w:r>
+        <w:t>: not have locally. This is usually caused by another repository pushing</w:t>
+      </w:r>
+    </w:p>
+    <w:p>
+      <w:r>
+        <w:t xml:space="preserve">    </w:t>
+      </w:r>
+      <w:proofErr w:type="gramStart"/>
+      <w:r>
+        <w:t>hint</w:t>
+      </w:r>
+      <w:proofErr w:type="gramEnd"/>
+      <w:r>
+        <w:t>: to the same ref. You may want to first integrate the remote changes</w:t>
+      </w:r>
+    </w:p>
+    <w:p>
+      <w:r>
+        <w:t xml:space="preserve">    </w:t>
+      </w:r>
+      <w:proofErr w:type="gramStart"/>
+      <w:r>
+        <w:t>hint</w:t>
+      </w:r>
+      <w:proofErr w:type="gramEnd"/>
+      <w:r>
+        <w:t>: (e.g., '</w:t>
+      </w:r>
+      <w:proofErr w:type="spellStart"/>
+      <w:r>
+        <w:t>git</w:t>
+      </w:r>
+      <w:proofErr w:type="spellEnd"/>
+      <w:r>
+        <w:t xml:space="preserve"> pull ...') before pushing again.</w:t>
+      </w:r>
+    </w:p>
+    <w:p>
+      <w:r>
+        <w:t xml:space="preserve">    </w:t>
+      </w:r>
+      <w:proofErr w:type="gramStart"/>
+      <w:r>
+        <w:t>hint</w:t>
+      </w:r>
+      <w:proofErr w:type="gramEnd"/>
+      <w:r>
+        <w:t>: See the 'Note about fast-forwards' in '</w:t>
+      </w:r>
+      <w:proofErr w:type="spellStart"/>
+      <w:r>
+        <w:t>git</w:t>
+      </w:r>
+      <w:proofErr w:type="spellEnd"/>
+      <w:r>
+        <w:t xml:space="preserve"> push --help' for details.</w:t>
+      </w:r>
+    </w:p>
+    <w:p>
+      <w:r>
+        <w:t xml:space="preserve">    </w:t>
+      </w:r>
     </w:p>
     <w:p>
       <w:pPr>
@@ -365,32 +703,82 @@
     <w:p>
       <w:r>
         <w:lastRenderedPageBreak/>
-        <w:t xml:space="preserve">    RUHI-PC@RUHI /f/fall14/extra/Git_Basics (master)</w:t>
-      </w:r>
-    </w:p>
-    <w:p>
-      <w:r>
-        <w:t xml:space="preserve">    $ git pull origin master</w:t>
-      </w:r>
-    </w:p>
-    <w:p>
-      <w:r>
-        <w:t xml:space="preserve">    warning: no common commits</w:t>
-      </w:r>
-    </w:p>
-    <w:p>
-      <w:r>
-        <w:t xml:space="preserve">    remote: Counting objects: 3, done.</w:t>
-      </w:r>
-    </w:p>
-    <w:p>
-      <w:r>
-        <w:t xml:space="preserve">    remote: Compressing objects: 100% (2/2), done.</w:t>
-      </w:r>
-    </w:p>
-    <w:p>
-      <w:r>
-        <w:t xml:space="preserve">    remote: Total 3 (delta 0), reused 0 (delta 0)</w:t>
+        <w:t xml:space="preserve">    RUHI-PC@RUHI /f/fall14/extra/</w:t>
+      </w:r>
+      <w:proofErr w:type="spellStart"/>
+      <w:r>
+        <w:t>Git_Basics</w:t>
+      </w:r>
+      <w:proofErr w:type="spellEnd"/>
+      <w:r>
+        <w:t xml:space="preserve"> (master)</w:t>
+      </w:r>
+    </w:p>
+    <w:p>
+      <w:r>
+        <w:t xml:space="preserve">    $ </w:t>
+      </w:r>
+      <w:proofErr w:type="spellStart"/>
+      <w:proofErr w:type="gramStart"/>
+      <w:r>
+        <w:t>git</w:t>
+      </w:r>
+      <w:proofErr w:type="spellEnd"/>
+      <w:proofErr w:type="gramEnd"/>
+      <w:r>
+        <w:t xml:space="preserve"> pull origin master</w:t>
+      </w:r>
+    </w:p>
+    <w:p>
+      <w:r>
+        <w:t xml:space="preserve">    </w:t>
+      </w:r>
+      <w:proofErr w:type="gramStart"/>
+      <w:r>
+        <w:t>warning</w:t>
+      </w:r>
+      <w:proofErr w:type="gramEnd"/>
+      <w:r>
+        <w:t>: no common commits</w:t>
+      </w:r>
+    </w:p>
+    <w:p>
+      <w:r>
+        <w:t xml:space="preserve">    </w:t>
+      </w:r>
+      <w:proofErr w:type="gramStart"/>
+      <w:r>
+        <w:t>remote</w:t>
+      </w:r>
+      <w:proofErr w:type="gramEnd"/>
+      <w:r>
+        <w:t>: Counting objects: 3, done.</w:t>
+      </w:r>
+    </w:p>
+    <w:p>
+      <w:r>
+        <w:t xml:space="preserve">    </w:t>
+      </w:r>
+      <w:proofErr w:type="gramStart"/>
+      <w:r>
+        <w:t>remote</w:t>
+      </w:r>
+      <w:proofErr w:type="gramEnd"/>
+      <w:r>
+        <w:t>: Compressing objects: 100% (2/2), done.</w:t>
+      </w:r>
+    </w:p>
+    <w:p>
+      <w:r>
+        <w:t xml:space="preserve">    </w:t>
+      </w:r>
+      <w:proofErr w:type="gramStart"/>
+      <w:r>
+        <w:t>remote</w:t>
+      </w:r>
+      <w:proofErr w:type="gramEnd"/>
+      <w:r>
+        <w:t>: Total 3 (delta 0), reused 0 (delta 0)</w:t>
       </w:r>
     </w:p>
     <w:p>
@@ -405,7 +793,15 @@
     </w:p>
     <w:p>
       <w:r>
-        <w:t xml:space="preserve">     * branch            master     -&gt; FETCH_HEAD</w:t>
+        <w:t xml:space="preserve">     * </w:t>
+      </w:r>
+      <w:proofErr w:type="gramStart"/>
+      <w:r>
+        <w:t>branch</w:t>
+      </w:r>
+      <w:proofErr w:type="gramEnd"/>
+      <w:r>
+        <w:t xml:space="preserve">            master     -&gt; FETCH_HEAD</w:t>
       </w:r>
     </w:p>
     <w:p>
@@ -425,18 +821,34 @@
     </w:p>
     <w:p>
       <w:r>
-        <w:t xml:space="preserve">     1 file changed, 4 insertions(+)</w:t>
-      </w:r>
-    </w:p>
-    <w:p>
-      <w:r>
-        <w:t xml:space="preserve">     create mode 100644 README.md</w:t>
+        <w:t xml:space="preserve">     1 file changed, 4 </w:t>
+      </w:r>
+      <w:proofErr w:type="gramStart"/>
+      <w:r>
+        <w:t>insertions(</w:t>
+      </w:r>
+      <w:proofErr w:type="gramEnd"/>
+      <w:r>
+        <w:t>+)</w:t>
       </w:r>
     </w:p>
     <w:p>
       <w:r>
         <w:t xml:space="preserve">     </w:t>
       </w:r>
+      <w:proofErr w:type="gramStart"/>
+      <w:r>
+        <w:t>create</w:t>
+      </w:r>
+      <w:proofErr w:type="gramEnd"/>
+      <w:r>
+        <w:t xml:space="preserve"> mode 100644 README.md</w:t>
+      </w:r>
+    </w:p>
+    <w:p>
+      <w:r>
+        <w:t xml:space="preserve">     </w:t>
+      </w:r>
     </w:p>
     <w:p>
       <w:pPr>
@@ -456,22 +868,61 @@
     </w:p>
     <w:p>
       <w:r>
-        <w:t xml:space="preserve">    RUHI-PC@RUHI /f/fall14/extra/Git_Basics (master)</w:t>
-      </w:r>
-    </w:p>
-    <w:p>
-      <w:r>
-        <w:t xml:space="preserve">    $ git push origin master</w:t>
-      </w:r>
-    </w:p>
-    <w:p>
-      <w:r>
-        <w:t xml:space="preserve">    Username for 'https://github.com': ruhigit</w:t>
-      </w:r>
-    </w:p>
-    <w:p>
-      <w:r>
-        <w:t xml:space="preserve">    Password for 'https://ruhigit@github.com':</w:t>
+        <w:t xml:space="preserve">    RUHI-PC@RUHI /f/fall14/extra/</w:t>
+      </w:r>
+      <w:proofErr w:type="spellStart"/>
+      <w:r>
+        <w:t>Git_Basics</w:t>
+      </w:r>
+      <w:proofErr w:type="spellEnd"/>
+      <w:r>
+        <w:t xml:space="preserve"> (master)</w:t>
+      </w:r>
+    </w:p>
+    <w:p>
+      <w:r>
+        <w:t xml:space="preserve">    $ </w:t>
+      </w:r>
+      <w:proofErr w:type="spellStart"/>
+      <w:proofErr w:type="gramStart"/>
+      <w:r>
+        <w:t>git</w:t>
+      </w:r>
+      <w:proofErr w:type="spellEnd"/>
+      <w:proofErr w:type="gramEnd"/>
+      <w:r>
+        <w:t xml:space="preserve"> push origin master</w:t>
+      </w:r>
+    </w:p>
+    <w:p>
+      <w:r>
+        <w:t xml:space="preserve">    Username for 'https</w:t>
+      </w:r>
+      <w:proofErr w:type="gramStart"/>
+      <w:r>
+        <w:t>:/</w:t>
+      </w:r>
+      <w:proofErr w:type="gramEnd"/>
+      <w:r>
+        <w:t xml:space="preserve">/github.com': </w:t>
+      </w:r>
+      <w:proofErr w:type="spellStart"/>
+      <w:r>
+        <w:t>ruhigit</w:t>
+      </w:r>
+      <w:proofErr w:type="spellEnd"/>
+    </w:p>
+    <w:p>
+      <w:r>
+        <w:t xml:space="preserve">    Password for 'https</w:t>
+      </w:r>
+      <w:proofErr w:type="gramStart"/>
+      <w:r>
+        <w:t>:/</w:t>
+      </w:r>
+      <w:proofErr w:type="gramEnd"/>
+      <w:r>
+        <w:t>/ruhigit@github.com':</w:t>
       </w:r>
     </w:p>
     <w:p>
@@ -491,7 +942,15 @@
     </w:p>
     <w:p>
       <w:r>
-        <w:t xml:space="preserve">    Writing objects: 100% (8/8), 19.02 KiB | 0 bytes/s, done.</w:t>
+        <w:t xml:space="preserve">    Writing objects: 100% (8/8), 19.02 </w:t>
+      </w:r>
+      <w:proofErr w:type="spellStart"/>
+      <w:r>
+        <w:t>KiB</w:t>
+      </w:r>
+      <w:proofErr w:type="spellEnd"/>
+      <w:r>
+        <w:t xml:space="preserve"> | 0 bytes/s, done.</w:t>
       </w:r>
     </w:p>
     <w:p>
@@ -506,7 +965,15 @@
     </w:p>
     <w:p>
       <w:r>
-        <w:t xml:space="preserve">       272406e..01785c5  master -&gt; master</w:t>
+        <w:t xml:space="preserve">       272406e</w:t>
+      </w:r>
+      <w:proofErr w:type="gramStart"/>
+      <w:r>
+        <w:t>..01785c5  master</w:t>
+      </w:r>
+      <w:proofErr w:type="gramEnd"/>
+      <w:r>
+        <w:t xml:space="preserve"> -&gt; master</w:t>
       </w:r>
     </w:p>
     <w:p/>
@@ -535,12 +1002,157 @@
     </w:p>
     <w:p>
       <w:r>
-        <w:t>$ cd Git_Basics/</w:t>
+        <w:t xml:space="preserve">$ </w:t>
+      </w:r>
+      <w:proofErr w:type="gramStart"/>
+      <w:r>
+        <w:t>cd</w:t>
+      </w:r>
+      <w:proofErr w:type="gramEnd"/>
+      <w:r>
+        <w:t xml:space="preserve"> </w:t>
+      </w:r>
+      <w:proofErr w:type="spellStart"/>
+      <w:r>
+        <w:t>Git_Basics</w:t>
+      </w:r>
+      <w:proofErr w:type="spellEnd"/>
+      <w:r>
+        <w:t>/</w:t>
       </w:r>
     </w:p>
     <w:p/>
+    <w:p>
+      <w:r>
+        <w:t>RUHI-PC@RUHI /f/fall14/extra/</w:t>
+      </w:r>
+      <w:proofErr w:type="spellStart"/>
+      <w:r>
+        <w:t>Git_Basics</w:t>
+      </w:r>
+      <w:proofErr w:type="spellEnd"/>
+      <w:r>
+        <w:t xml:space="preserve"> (master)</w:t>
+      </w:r>
+    </w:p>
+    <w:p>
+      <w:r>
+        <w:t xml:space="preserve">$ </w:t>
+      </w:r>
+      <w:proofErr w:type="spellStart"/>
+      <w:proofErr w:type="gramStart"/>
+      <w:r>
+        <w:t>ls</w:t>
+      </w:r>
+      <w:proofErr w:type="spellEnd"/>
+      <w:proofErr w:type="gramEnd"/>
+    </w:p>
+    <w:p>
+      <w:proofErr w:type="gramStart"/>
+      <w:r>
+        <w:t>FileToAdd.docx  README.md</w:t>
+      </w:r>
+      <w:proofErr w:type="gramEnd"/>
+      <w:r>
+        <w:t xml:space="preserve">  ~$leToAdd.docx</w:t>
+      </w:r>
+    </w:p>
     <w:p/>
     <w:p>
+      <w:r>
+        <w:t>RUHI-PC@RUHI /f/fall14/extra/</w:t>
+      </w:r>
+      <w:proofErr w:type="spellStart"/>
+      <w:r>
+        <w:t>Git_Basics</w:t>
+      </w:r>
+      <w:proofErr w:type="spellEnd"/>
+      <w:r>
+        <w:t xml:space="preserve"> (master)</w:t>
+      </w:r>
+    </w:p>
+    <w:p>
+      <w:r>
+        <w:t xml:space="preserve">$ </w:t>
+      </w:r>
+      <w:proofErr w:type="spellStart"/>
+      <w:proofErr w:type="gramStart"/>
+      <w:r>
+        <w:t>git</w:t>
+      </w:r>
+      <w:proofErr w:type="spellEnd"/>
+      <w:proofErr w:type="gramEnd"/>
+      <w:r>
+        <w:t xml:space="preserve"> add FileToAdd.docx</w:t>
+      </w:r>
+    </w:p>
+    <w:p/>
+    <w:p>
+      <w:r>
+        <w:t>RUHI-PC@RUHI /f/fall14/extra/</w:t>
+      </w:r>
+      <w:proofErr w:type="spellStart"/>
+      <w:r>
+        <w:t>Git_Basics</w:t>
+      </w:r>
+      <w:proofErr w:type="spellEnd"/>
+      <w:r>
+        <w:t xml:space="preserve"> (master)</w:t>
+      </w:r>
+    </w:p>
+    <w:p>
+      <w:r>
+        <w:t xml:space="preserve">$ </w:t>
+      </w:r>
+      <w:proofErr w:type="spellStart"/>
+      <w:proofErr w:type="gramStart"/>
+      <w:r>
+        <w:t>git</w:t>
+      </w:r>
+      <w:proofErr w:type="spellEnd"/>
+      <w:proofErr w:type="gramEnd"/>
+      <w:r>
+        <w:t xml:space="preserve"> commit -m 'Adding a new file'</w:t>
+      </w:r>
+    </w:p>
+    <w:p>
+      <w:r>
+        <w:t>[</w:t>
+      </w:r>
+      <w:proofErr w:type="gramStart"/>
+      <w:r>
+        <w:t>master</w:t>
+      </w:r>
+      <w:proofErr w:type="gramEnd"/>
+      <w:r>
+        <w:t xml:space="preserve"> ac4d5f0] Adding a new file</w:t>
+      </w:r>
+    </w:p>
+    <w:p>
+      <w:r>
+        <w:t xml:space="preserve"> 1 file changed, 0 </w:t>
+      </w:r>
+      <w:proofErr w:type="gramStart"/>
+      <w:r>
+        <w:t>insertions(</w:t>
+      </w:r>
+      <w:proofErr w:type="gramEnd"/>
+      <w:r>
+        <w:t>+), 0 deletions(-)</w:t>
+      </w:r>
+    </w:p>
+    <w:p>
+      <w:r>
+        <w:t xml:space="preserve"> </w:t>
+      </w:r>
+      <w:proofErr w:type="gramStart"/>
+      <w:r>
+        <w:t>create</w:t>
+      </w:r>
+      <w:proofErr w:type="gramEnd"/>
+      <w:r>
+        <w:t xml:space="preserve"> mode 100644 FileToAdd.docx</w:t>
+      </w:r>
       <w:bookmarkStart w:id="0" w:name="_GoBack"/>
       <w:bookmarkEnd w:id="0"/>
     </w:p>

</xml_diff>